<commit_message>
Final Version of Summary Paragraph
</commit_message>
<xml_diff>
--- a/Analysis Workflow/AnalysisDetailParagraph.docx
+++ b/Analysis Workflow/AnalysisDetailParagraph.docx
@@ -7,13 +7,20 @@
         <w:jc w:val="center"/>
       </w:pPr>
       <w:r>
-        <w:t>Chocoholics Anonymous Software Product</w:t>
-      </w:r>
-    </w:p>
+        <w:t>Analysis Workflow</w:t>
+      </w:r>
+    </w:p>
+    <w:p/>
     <w:p>
       <w:pPr>
         <w:jc w:val="center"/>
       </w:pPr>
+      <w:r>
+        <w:rPr>
+          <w:u w:val="single"/>
+        </w:rPr>
+        <w:t>Detailed Paragraph with noun extraction</w:t>
+      </w:r>
     </w:p>
     <w:p>
       <w:r>
@@ -24,102 +31,208 @@
         <w:t>fying data</w:t>
       </w:r>
       <w:r>
-        <w:t>. The product will allow the providers a way to verify a member</w:t>
-      </w:r>
-      <w:r>
-        <w:t>s’</w:t>
+        <w:t xml:space="preserve">. </w:t>
+      </w:r>
+      <w:r>
+        <w:t>Initially, the provider switches on their terminal and enters their provider number. The member then hands the provider their members’ identification card</w:t>
+      </w:r>
+      <w:r>
+        <w:t>,</w:t>
+      </w:r>
+      <w:r>
+        <w:t xml:space="preserve"> in order for the provider to verif</w:t>
+      </w:r>
+      <w:r>
+        <w:t>y the members’ current status</w:t>
+      </w:r>
+      <w:r>
+        <w:t>. If they are an active member, then the provider can perform a service and submit a claim for that service. In order to submit a claim, the provider enters data</w:t>
+      </w:r>
+      <w:r>
+        <w:t xml:space="preserve"> about the service they have provided to the member</w:t>
+      </w:r>
+      <w:r>
+        <w:t xml:space="preserve"> into their terminal which is received by the Chocoholics Data Center. The software product then looks up the fee to be paid for the specific service. All of the data that is entered into the system can be easily maintained by a Chocoholics Anonymous operator. Also, any and all reports can be printed by a Chocoholics Anonymous manager upon request or at the end of the week.</w:t>
+      </w:r>
+    </w:p>
+    <w:p/>
+    <w:p>
+      <w:r>
+        <w:t>Nouns in the paragraph:</w:t>
+      </w:r>
+    </w:p>
+    <w:p/>
+    <w:p>
+      <w:r>
+        <w:t>Chocoholics Anonymous Software Product</w:t>
+      </w:r>
+      <w:r>
+        <w:t xml:space="preserve"> – the product that is being developed</w:t>
+      </w:r>
+    </w:p>
+    <w:p>
+      <w:r>
+        <w:t>People</w:t>
+      </w:r>
+      <w:r>
+        <w:t xml:space="preserve"> - class</w:t>
+      </w:r>
+    </w:p>
+    <w:p>
+      <w:r>
+        <w:t>Data</w:t>
+      </w:r>
+      <w:r>
+        <w:t xml:space="preserve"> – information</w:t>
+      </w:r>
+    </w:p>
+    <w:p>
+      <w:r>
+        <w:t>Provider</w:t>
+      </w:r>
+      <w:r>
+        <w:t xml:space="preserve"> - class</w:t>
+      </w:r>
+    </w:p>
+    <w:p>
+      <w:r>
+        <w:t xml:space="preserve">Provider </w:t>
+      </w:r>
+      <w:r>
+        <w:t>Terminal</w:t>
+      </w:r>
+      <w:r>
+        <w:t xml:space="preserve"> - class</w:t>
+      </w:r>
+    </w:p>
+    <w:p>
+      <w:r>
+        <w:t>Provider Number</w:t>
+      </w:r>
+      <w:r>
+        <w:t xml:space="preserve"> – provider attribute</w:t>
+      </w:r>
+    </w:p>
+    <w:p>
+      <w:r>
+        <w:t>Member</w:t>
+      </w:r>
+      <w:r>
+        <w:t xml:space="preserve"> - class</w:t>
+      </w:r>
+    </w:p>
+    <w:p>
+      <w:r>
+        <w:t>Member</w:t>
       </w:r>
       <w:r>
         <w:t xml:space="preserve"> status</w:t>
       </w:r>
       <w:r>
-        <w:t>. I</w:t>
-      </w:r>
-      <w:r>
-        <w:t xml:space="preserve">f they are an active member the product allows the provider to submit a claim for a specific service they have provided to a member. </w:t>
-      </w:r>
-      <w:r>
-        <w:t>T</w:t>
-      </w:r>
-      <w:r>
-        <w:t>he data that is</w:t>
-      </w:r>
-      <w:r>
-        <w:t xml:space="preserve"> entered by a provider, </w:t>
-      </w:r>
-      <w:r>
-        <w:t xml:space="preserve">operator, or manager, can be easily maintained by a Chocoholics Anonymous operator. </w:t>
-      </w:r>
-      <w:r>
-        <w:t xml:space="preserve">The Chocoholics Anonymous manager can generate all of the reports at the end of the week or when requested. </w:t>
-      </w:r>
+        <w:t xml:space="preserve"> – member attribute</w:t>
+      </w:r>
+    </w:p>
+    <w:p>
+      <w:r>
+        <w:t>Service</w:t>
+      </w:r>
+      <w:r>
+        <w:t xml:space="preserve"> - class</w:t>
+      </w:r>
+    </w:p>
+    <w:p>
+      <w:r>
+        <w:t>Claim</w:t>
+      </w:r>
+      <w:r>
+        <w:t xml:space="preserve"> - class</w:t>
+      </w:r>
+    </w:p>
+    <w:p>
+      <w:r>
+        <w:t>Chocoholics Data Center</w:t>
+      </w:r>
+      <w:r>
+        <w:t xml:space="preserve"> – place where information is stored for reports</w:t>
+      </w:r>
+    </w:p>
+    <w:p>
+      <w:r>
+        <w:t>Fee</w:t>
+      </w:r>
+      <w:r>
+        <w:t xml:space="preserve"> </w:t>
+      </w:r>
+      <w:r>
+        <w:t>– attribute of a service</w:t>
+      </w:r>
+    </w:p>
+    <w:p>
+      <w:r>
+        <w:t>Operator</w:t>
+      </w:r>
+      <w:r>
+        <w:t xml:space="preserve"> </w:t>
+      </w:r>
+      <w:r>
+        <w:t>– person who accesses/modifies the data</w:t>
+      </w:r>
+    </w:p>
+    <w:p>
+      <w:r>
+        <w:t>Report</w:t>
+      </w:r>
+      <w:r>
+        <w:t xml:space="preserve"> – the way the data is presented for the entire week</w:t>
+      </w:r>
+    </w:p>
+    <w:p>
+      <w:r>
+        <w:t>Manager</w:t>
+      </w:r>
+      <w:r>
+        <w:t xml:space="preserve"> – person who prints the reports and handles them</w:t>
+      </w:r>
+    </w:p>
+    <w:p/>
+    <w:p>
+      <w:r>
+        <w:t>Resultant classes from the noun extraction:</w:t>
+      </w:r>
+    </w:p>
+    <w:p/>
+    <w:p>
+      <w:r>
+        <w:t>People</w:t>
+      </w:r>
+    </w:p>
+    <w:p>
+      <w:r>
+        <w:t>Provider</w:t>
+      </w:r>
+    </w:p>
+    <w:p>
+      <w:r>
+        <w:t>Member</w:t>
+      </w:r>
+    </w:p>
+    <w:p>
+      <w:r>
+        <w:t>Service</w:t>
+      </w:r>
+    </w:p>
+    <w:p>
+      <w:r>
+        <w:t>Claim</w:t>
+      </w:r>
+    </w:p>
+    <w:p/>
+    <w:p>
+      <w:bookmarkStart w:id="0" w:name="_GoBack"/>
+      <w:bookmarkEnd w:id="0"/>
     </w:p>
     <w:p/>
     <w:p/>
-    <w:p>
-      <w:r>
-        <w:t>Nouns in the paragraph:</w:t>
-      </w:r>
-    </w:p>
-    <w:p/>
-    <w:p>
-      <w:r>
-        <w:t>Chocoholics Anonymous Software Product: The product to be created</w:t>
-      </w:r>
-    </w:p>
-    <w:p>
-      <w:r>
-        <w:t>People: manager, operator, provider, member</w:t>
-      </w:r>
-      <w:r>
-        <w:t>, entity class</w:t>
-      </w:r>
-      <w:bookmarkStart w:id="0" w:name="_GoBack"/>
-      <w:bookmarkEnd w:id="0"/>
-    </w:p>
-    <w:p>
-      <w:r>
-        <w:t>Data: Describes all of the information in the Chocoholics Anonymous system</w:t>
-      </w:r>
-    </w:p>
-    <w:p>
-      <w:r>
-        <w:t>Members’ status: attribute of a member</w:t>
-      </w:r>
-    </w:p>
-    <w:p>
-      <w:r>
-        <w:t>Claim: en</w:t>
-      </w:r>
-      <w:r>
-        <w:t>tity class</w:t>
-      </w:r>
-    </w:p>
-    <w:p>
-      <w:r>
-        <w:t>Service: entity class</w:t>
-      </w:r>
-    </w:p>
-    <w:p>
-      <w:r>
-        <w:t>Provider: entity class</w:t>
-      </w:r>
-    </w:p>
-    <w:p>
-      <w:r>
-        <w:t>Member: entity class</w:t>
-      </w:r>
-    </w:p>
-    <w:p>
-      <w:r>
-        <w:t>Operator: not an entity class, but does play a role</w:t>
-      </w:r>
-    </w:p>
-    <w:p>
-      <w:r>
-        <w:t>Manager: not an entity class, but does play a role</w:t>
-      </w:r>
-    </w:p>
     <w:p/>
     <w:p/>
     <w:sectPr>
@@ -130,6 +243,103 @@
     </w:sectPr>
   </w:body>
 </w:document>
+</file>
+
+<file path=word/numbering.xml><?xml version="1.0" encoding="utf-8"?>
+<w:numbering xmlns:wpc="http://schemas.microsoft.com/office/word/2010/wordprocessingCanvas" xmlns:mc="http://schemas.openxmlformats.org/markup-compatibility/2006" xmlns:o="urn:schemas-microsoft-com:office:office" xmlns:r="http://schemas.openxmlformats.org/officeDocument/2006/relationships" xmlns:m="http://schemas.openxmlformats.org/officeDocument/2006/math" xmlns:v="urn:schemas-microsoft-com:vml" xmlns:wp14="http://schemas.microsoft.com/office/word/2010/wordprocessingDrawing" xmlns:wp="http://schemas.openxmlformats.org/drawingml/2006/wordprocessingDrawing" xmlns:w10="urn:schemas-microsoft-com:office:word" xmlns:w="http://schemas.openxmlformats.org/wordprocessingml/2006/main" xmlns:w14="http://schemas.microsoft.com/office/word/2010/wordml" xmlns:w15="http://schemas.microsoft.com/office/word/2012/wordml" xmlns:wpg="http://schemas.microsoft.com/office/word/2010/wordprocessingGroup" xmlns:wpi="http://schemas.microsoft.com/office/word/2010/wordprocessingInk" xmlns:wne="http://schemas.microsoft.com/office/word/2006/wordml" xmlns:wps="http://schemas.microsoft.com/office/word/2010/wordprocessingShape" mc:Ignorable="w14 w15 wp14">
+  <w:abstractNum w:abstractNumId="0" w15:restartNumberingAfterBreak="0">
+    <w:nsid w:val="438344CF"/>
+    <w:multiLevelType w:val="hybridMultilevel"/>
+    <w:tmpl w:val="52B2F980"/>
+    <w:lvl w:ilvl="0" w:tplc="0409000F">
+      <w:start w:val="1"/>
+      <w:numFmt w:val="decimal"/>
+      <w:lvlText w:val="%1."/>
+      <w:lvlJc w:val="left"/>
+      <w:pPr>
+        <w:ind w:left="720" w:hanging="360"/>
+      </w:pPr>
+      <w:rPr>
+        <w:rFonts w:hint="default"/>
+      </w:rPr>
+    </w:lvl>
+    <w:lvl w:ilvl="1" w:tplc="04090019" w:tentative="1">
+      <w:start w:val="1"/>
+      <w:numFmt w:val="lowerLetter"/>
+      <w:lvlText w:val="%2."/>
+      <w:lvlJc w:val="left"/>
+      <w:pPr>
+        <w:ind w:left="1440" w:hanging="360"/>
+      </w:pPr>
+    </w:lvl>
+    <w:lvl w:ilvl="2" w:tplc="0409001B" w:tentative="1">
+      <w:start w:val="1"/>
+      <w:numFmt w:val="lowerRoman"/>
+      <w:lvlText w:val="%3."/>
+      <w:lvlJc w:val="right"/>
+      <w:pPr>
+        <w:ind w:left="2160" w:hanging="180"/>
+      </w:pPr>
+    </w:lvl>
+    <w:lvl w:ilvl="3" w:tplc="0409000F" w:tentative="1">
+      <w:start w:val="1"/>
+      <w:numFmt w:val="decimal"/>
+      <w:lvlText w:val="%4."/>
+      <w:lvlJc w:val="left"/>
+      <w:pPr>
+        <w:ind w:left="2880" w:hanging="360"/>
+      </w:pPr>
+    </w:lvl>
+    <w:lvl w:ilvl="4" w:tplc="04090019" w:tentative="1">
+      <w:start w:val="1"/>
+      <w:numFmt w:val="lowerLetter"/>
+      <w:lvlText w:val="%5."/>
+      <w:lvlJc w:val="left"/>
+      <w:pPr>
+        <w:ind w:left="3600" w:hanging="360"/>
+      </w:pPr>
+    </w:lvl>
+    <w:lvl w:ilvl="5" w:tplc="0409001B" w:tentative="1">
+      <w:start w:val="1"/>
+      <w:numFmt w:val="lowerRoman"/>
+      <w:lvlText w:val="%6."/>
+      <w:lvlJc w:val="right"/>
+      <w:pPr>
+        <w:ind w:left="4320" w:hanging="180"/>
+      </w:pPr>
+    </w:lvl>
+    <w:lvl w:ilvl="6" w:tplc="0409000F" w:tentative="1">
+      <w:start w:val="1"/>
+      <w:numFmt w:val="decimal"/>
+      <w:lvlText w:val="%7."/>
+      <w:lvlJc w:val="left"/>
+      <w:pPr>
+        <w:ind w:left="5040" w:hanging="360"/>
+      </w:pPr>
+    </w:lvl>
+    <w:lvl w:ilvl="7" w:tplc="04090019" w:tentative="1">
+      <w:start w:val="1"/>
+      <w:numFmt w:val="lowerLetter"/>
+      <w:lvlText w:val="%8."/>
+      <w:lvlJc w:val="left"/>
+      <w:pPr>
+        <w:ind w:left="5760" w:hanging="360"/>
+      </w:pPr>
+    </w:lvl>
+    <w:lvl w:ilvl="8" w:tplc="0409001B" w:tentative="1">
+      <w:start w:val="1"/>
+      <w:numFmt w:val="lowerRoman"/>
+      <w:lvlText w:val="%9."/>
+      <w:lvlJc w:val="right"/>
+      <w:pPr>
+        <w:ind w:left="6480" w:hanging="180"/>
+      </w:pPr>
+    </w:lvl>
+  </w:abstractNum>
+  <w:num w:numId="1">
+    <w:abstractNumId w:val="0"/>
+  </w:num>
+</w:numbering>
 </file>
 
 <file path=word/styles.xml><?xml version="1.0" encoding="utf-8"?>
@@ -549,6 +759,17 @@
     <w:semiHidden/>
     <w:unhideWhenUsed/>
   </w:style>
+  <w:style w:type="paragraph" w:styleId="ListParagraph">
+    <w:name w:val="List Paragraph"/>
+    <w:basedOn w:val="Normal"/>
+    <w:uiPriority w:val="34"/>
+    <w:qFormat/>
+    <w:rsid w:val="00316AD5"/>
+    <w:pPr>
+      <w:ind w:left="720"/>
+      <w:contextualSpacing/>
+    </w:pPr>
+  </w:style>
 </w:styles>
 </file>
 

</xml_diff>